<commit_message>
Updated gitignore and tested docx updates
Updated gitignore and tested docx updates
</commit_message>
<xml_diff>
--- a/ATMega32-Prototyping-Board-Hardware.docx
+++ b/ATMega32-Prototyping-Board-Hardware.docx
@@ -65,15 +65,12 @@
     <w:p/>
     <w:p>
       <w:r>
-        <w:t>This is the hardware design documentation of my “</w:t>
-      </w:r>
-      <w:proofErr w:type="spellStart"/>
-      <w:r>
-        <w:t>Hackuino</w:t>
-      </w:r>
-      <w:proofErr w:type="spellEnd"/>
-      <w:r>
-        <w:t xml:space="preserve">” ATMega32 Prototyping Board. </w:t>
+        <w:t>This is the hardware design documentation of my “Hacku</w:t>
+      </w:r>
+      <w:bookmarkStart w:id="0" w:name="_GoBack"/>
+      <w:bookmarkEnd w:id="0"/>
+      <w:r>
+        <w:t xml:space="preserve">ino” ATMega32 Prototyping Board. </w:t>
       </w:r>
       <w:r>
         <w:t xml:space="preserve">I designed and simulated the board using Proteus VSM. </w:t>
@@ -285,10 +282,7 @@
           </w:tcPr>
           <w:p>
             <w:r>
-              <w:t>A LED controlled by timer/counter0</w:t>
-            </w:r>
-            <w:r>
-              <w:t>.</w:t>
+              <w:t>A LED controlled by timer/counter0.</w:t>
             </w:r>
           </w:p>
         </w:tc>
@@ -310,10 +304,7 @@
           </w:tcPr>
           <w:p>
             <w:r>
-              <w:t>A LED controlled by timer/counter1, using OC1A</w:t>
-            </w:r>
-            <w:r>
-              <w:t>.</w:t>
+              <w:t>A LED controlled by timer/counter1, using OC1A.</w:t>
             </w:r>
           </w:p>
         </w:tc>
@@ -401,10 +392,7 @@
           </w:tcPr>
           <w:p>
             <w:r>
-              <w:t>S</w:t>
-            </w:r>
-            <w:r>
-              <w:t>witch (</w:t>
+              <w:t>Switch (</w:t>
             </w:r>
             <w:proofErr w:type="spellStart"/>
             <w:r>
@@ -442,10 +430,7 @@
           </w:tcPr>
           <w:p>
             <w:r>
-              <w:t>S</w:t>
-            </w:r>
-            <w:r>
-              <w:t>witch (</w:t>
+              <w:t>Switch (</w:t>
             </w:r>
             <w:proofErr w:type="spellStart"/>
             <w:r>
@@ -505,10 +490,7 @@
           </w:tcPr>
           <w:p>
             <w:r>
-              <w:t>This is the ISP programming header. Mainly, it is provided for programming lock/fuse bits</w:t>
-            </w:r>
-            <w:r>
-              <w:t>.</w:t>
+              <w:t>This is the ISP programming header. Mainly, it is provided for programming lock/fuse bits.</w:t>
             </w:r>
             <w:r>
               <w:t xml:space="preserve"> The AVR dragon was used for programming, and the interface is designed with reference to [5]. </w:t>
@@ -599,10 +581,7 @@
           </w:tcPr>
           <w:p>
             <w:r>
-              <w:t>Spike suppressor with 16V rating. [1, 3]</w:t>
-            </w:r>
-            <w:r>
-              <w:t>.</w:t>
+              <w:t>Spike suppressor with 16V rating. [1, 3].</w:t>
             </w:r>
           </w:p>
         </w:tc>
@@ -677,10 +656,7 @@
               </w:numPr>
             </w:pPr>
             <w:r>
-              <w:t>R</w:t>
-            </w:r>
-            <w:r>
-              <w:t>esistors R12-15, load protection resistors for the LEDs D0-3:</w:t>
+              <w:t>Resistors R12-15, load protection resistors for the LEDs D0-3:</w:t>
             </w:r>
           </w:p>
         </w:tc>
@@ -782,10 +758,7 @@
             </w:r>
             <w:proofErr w:type="spellEnd"/>
             <w:r>
-              <w:t xml:space="preserve"> </w:t>
-            </w:r>
-            <w:r>
-              <w:t xml:space="preserve">&lt; R &lt;  50 </w:t>
+              <w:t xml:space="preserve"> &lt; R &lt;  50 </w:t>
             </w:r>
             <w:proofErr w:type="spellStart"/>
             <w:r>
@@ -813,10 +786,7 @@
               </w:numPr>
             </w:pPr>
             <w:r>
-              <w:t>R</w:t>
-            </w:r>
-            <w:r>
-              <w:t>esistors R10-11, voltage level setters for the disabled analog comparator:</w:t>
+              <w:t>Resistors R10-11, voltage level setters for the disabled analog comparator:</w:t>
             </w:r>
           </w:p>
         </w:tc>
@@ -970,8 +940,6 @@
         </w:rPr>
         <w:t>We need to add the head and wires for the JTAG interface.</w:t>
       </w:r>
-      <w:bookmarkStart w:id="0" w:name="_GoBack"/>
-      <w:bookmarkEnd w:id="0"/>
     </w:p>
     <w:p>
       <w:pPr>
@@ -1032,14 +1000,7 @@
           <w:sz w:val="24"/>
           <w:szCs w:val="24"/>
         </w:rPr>
-        <w:t xml:space="preserve">"Practical Electronics </w:t>
-      </w:r>
-      <w:r>
-        <w:rPr>
-          <w:sz w:val="24"/>
-          <w:szCs w:val="24"/>
-        </w:rPr>
-        <w:t>for Inventors", by Paul Scherz.</w:t>
+        <w:t>"Practical Electronics for Inventors", by Paul Scherz.</w:t>
       </w:r>
     </w:p>
     <w:p>

</xml_diff>